<commit_message>
Actualización del INFORME y OpenCV/OCR funcionando
</commit_message>
<xml_diff>
--- a/Documentacion/INFORME TFG.docx
+++ b/Documentacion/INFORME TFG.docx
@@ -1802,15 +1802,7 @@
       <w:r>
         <w:rPr/>
         <w:tab/>
-        <w:t xml:space="preserve">#   </w:t>
-      </w:r>
-      <w:r>
-        <w:rPr/>
-        <w:t xml:space="preserve">cd </w:t>
-      </w:r>
-      <w:r>
-        <w:rPr/>
-        <w:t>/usr/local/</w:t>
+        <w:t>#   cd /usr/local/</w:t>
       </w:r>
     </w:p>
     <w:p>
@@ -2286,23 +2278,20 @@
         <w:t xml:space="preserve"># </w:t>
       </w:r>
       <w:bookmarkStart w:id="12" w:name="__DdeLink__632_920033408"/>
-      <w:bookmarkStart w:id="13" w:name="__DdeLink__316_1903558944"/>
+      <w:bookmarkStart w:id="13" w:name="__DdeLink__335_467022866"/>
       <w:bookmarkStart w:id="14" w:name="__DdeLink__313_1632937754"/>
-      <w:bookmarkStart w:id="15" w:name="__DdeLink__335_467022866"/>
+      <w:bookmarkStart w:id="15" w:name="__DdeLink__316_1903558944"/>
       <w:bookmarkEnd w:id="13"/>
       <w:bookmarkEnd w:id="14"/>
       <w:bookmarkEnd w:id="15"/>
       <w:r>
-        <w:rPr>
-          <w:rFonts w:ascii="Liberation Serif" w:hAnsi="Liberation Serif"/>
-        </w:rPr>
+        <w:rPr/>
         <w:t xml:space="preserve">sudo </w:t>
       </w:r>
       <w:bookmarkEnd w:id="12"/>
       <w:r>
         <w:rPr>
           <w:rStyle w:val="Textofuente"/>
-          <w:rFonts w:ascii="Liberation Serif" w:hAnsi="Liberation Serif"/>
         </w:rPr>
         <w:t>make -j $(nproc)</w:t>
       </w:r>
@@ -2329,56 +2318,39 @@
       <w:r>
         <w:rPr>
           <w:rStyle w:val="Textofuente"/>
-          <w:rFonts w:ascii="Liberation Serif" w:hAnsi="Liberation Serif"/>
-        </w:rPr>
-        <w:tab/>
-        <w:t xml:space="preserve"># </w:t>
-      </w:r>
-      <w:r>
+        </w:rPr>
+        <w:tab/>
+        <w:t># sudo make install</w:t>
+      </w:r>
+    </w:p>
+    <w:p>
+      <w:pPr>
+        <w:pStyle w:val="Normal"/>
+        <w:jc w:val="left"/>
         <w:rPr>
           <w:rStyle w:val="Textofuente"/>
           <w:rFonts w:ascii="Liberation Serif" w:hAnsi="Liberation Serif"/>
         </w:rPr>
-        <w:t xml:space="preserve">sudo </w:t>
-      </w:r>
+      </w:pPr>
+      <w:r>
+        <w:rPr/>
+      </w:r>
+    </w:p>
+    <w:p>
+      <w:pPr>
+        <w:pStyle w:val="Normal"/>
+        <w:jc w:val="left"/>
+        <w:rPr/>
+      </w:pPr>
       <w:r>
         <w:rPr>
           <w:rStyle w:val="Textofuente"/>
-          <w:rFonts w:ascii="Liberation Serif" w:hAnsi="Liberation Serif"/>
-        </w:rPr>
-        <w:t>make install</w:t>
-      </w:r>
-    </w:p>
-    <w:p>
-      <w:pPr>
-        <w:pStyle w:val="Normal"/>
-        <w:jc w:val="left"/>
+        </w:rPr>
+        <w:t xml:space="preserve">Para que OpenCV funcione correctamente es necesario configurar la ruta de búsqueda de librerías del sistema. Se procederá creando el fichero </w:t>
+      </w:r>
+      <w:r>
         <w:rPr>
           <w:rStyle w:val="Textofuente"/>
-          <w:rFonts w:ascii="Liberation Serif" w:hAnsi="Liberation Serif"/>
-        </w:rPr>
-      </w:pPr>
-      <w:r>
-        <w:rPr/>
-      </w:r>
-    </w:p>
-    <w:p>
-      <w:pPr>
-        <w:pStyle w:val="Normal"/>
-        <w:jc w:val="left"/>
-        <w:rPr/>
-      </w:pPr>
-      <w:r>
-        <w:rPr>
-          <w:rStyle w:val="Textofuente"/>
-          <w:rFonts w:ascii="Liberation Serif" w:hAnsi="Liberation Serif"/>
-        </w:rPr>
-        <w:t xml:space="preserve">Para que OpenCV funcione correctamente es necesario configurar la ruta de búsqueda de librerías del sistema. Se procederá creando el fichero </w:t>
-      </w:r>
-      <w:r>
-        <w:rPr>
-          <w:rStyle w:val="Textofuente"/>
-          <w:rFonts w:ascii="Liberation Serif" w:hAnsi="Liberation Serif"/>
           <w:b/>
           <w:bCs/>
         </w:rPr>
@@ -2387,7 +2359,6 @@
       <w:r>
         <w:rPr>
           <w:rStyle w:val="Textofuente"/>
-          <w:rFonts w:ascii="Liberation Serif" w:hAnsi="Liberation Serif"/>
         </w:rPr>
         <w:t xml:space="preserve"> y agregando la línea '</w:t>
       </w:r>
@@ -2396,7 +2367,6 @@
       <w:r>
         <w:rPr>
           <w:rStyle w:val="Textofuente"/>
-          <w:rFonts w:ascii="Liberation Serif" w:hAnsi="Liberation Serif"/>
           <w:lang w:val="es-ES"/>
         </w:rPr>
         <w:t>/ usr / local / lib'. Todo este proceso puede automatizarse lanzando el comando siguiente:</w:t>
@@ -2424,7 +2394,6 @@
       <w:r>
         <w:rPr>
           <w:rStyle w:val="Textofuente"/>
-          <w:rFonts w:ascii="Liberation Serif" w:hAnsi="Liberation Serif"/>
           <w:lang w:val="es-ES"/>
         </w:rPr>
         <w:tab/>
@@ -2453,7 +2422,6 @@
       <w:r>
         <w:rPr>
           <w:rStyle w:val="Textofuente"/>
-          <w:rFonts w:ascii="Liberation Serif" w:hAnsi="Liberation Serif"/>
           <w:lang w:val="es-ES"/>
         </w:rPr>
         <w:tab/>
@@ -2464,7 +2432,6 @@
       <w:r>
         <w:rPr>
           <w:rStyle w:val="Textofuente"/>
-          <w:rFonts w:ascii="Liberation Serif" w:hAnsi="Liberation Serif"/>
           <w:lang w:val="es-ES"/>
         </w:rPr>
         <w:t>sudo ldconfig</w:t>
@@ -3530,44 +3497,47 @@
       <w:pPr>
         <w:pStyle w:val="Normal"/>
         <w:jc w:val="left"/>
-        <w:rPr>
-          <w:rFonts w:ascii="Liberation Serif" w:hAnsi="Liberation Serif"/>
+        <w:rPr/>
+      </w:pPr>
+      <w:r>
+        <w:rPr>
           <w:color w:val="000000"/>
         </w:rPr>
-      </w:pPr>
-      <w:r>
-        <w:rPr>
+        <w:t>#   cd /usr/local/tesseract-3.04.00/</w:t>
+      </w:r>
+    </w:p>
+    <w:p>
+      <w:pPr>
+        <w:pStyle w:val="Normal"/>
+        <w:jc w:val="left"/>
+        <w:rPr>
+          <w:rFonts w:ascii="Liberation Serif" w:hAnsi="Liberation Serif"/>
           <w:color w:val="000000"/>
         </w:rPr>
-        <w:t># cd /usr/local/tesseract-3.04.00/</w:t>
-      </w:r>
-    </w:p>
-    <w:p>
-      <w:pPr>
-        <w:pStyle w:val="Normal"/>
-        <w:jc w:val="left"/>
-        <w:rPr>
-          <w:rFonts w:ascii="Liberation Serif" w:hAnsi="Liberation Serif"/>
+      </w:pPr>
+      <w:r>
+        <w:rPr>
           <w:color w:val="000000"/>
         </w:rPr>
+      </w:r>
+    </w:p>
+    <w:p>
+      <w:pPr>
+        <w:pStyle w:val="Normal"/>
+        <w:jc w:val="left"/>
+        <w:rPr/>
       </w:pPr>
       <w:r>
         <w:rPr>
           <w:color w:val="000000"/>
         </w:rPr>
-      </w:r>
-    </w:p>
-    <w:p>
-      <w:pPr>
-        <w:pStyle w:val="Normal"/>
-        <w:jc w:val="left"/>
-        <w:rPr/>
-      </w:pPr>
+        <w:t xml:space="preserve">#   </w:t>
+      </w:r>
       <w:r>
         <w:rPr>
           <w:color w:val="000000"/>
         </w:rPr>
-        <w:t xml:space="preserve">#   </w:t>
+        <w:t xml:space="preserve">sudo </w:t>
       </w:r>
       <w:bookmarkStart w:id="19" w:name="__DdeLink__365_1293433103"/>
       <w:r>
@@ -3582,7 +3552,7 @@
           <w:rStyle w:val="EnlacedeInternet"/>
           <w:color w:val="000000"/>
         </w:rPr>
-        <w:t>http://archive.ubuntu.com/ubuntu/pool/universe/t/tesseract-spa/tesseract-spa_3.04.00.orig.tar.gz</w:t>
+        <w:t>https://tesseract-ocr.googlecode.com/files/tesseract-ocr-3.02.eng.tar.gz</w:t>
       </w:r>
     </w:p>
     <w:p>
@@ -3610,14 +3580,26 @@
         <w:rPr>
           <w:color w:val="000000"/>
         </w:rPr>
-        <w:t xml:space="preserve">#   tar -xvzf </w:t>
+        <w:t xml:space="preserve">#   </w:t>
+      </w:r>
+      <w:r>
+        <w:rPr>
+          <w:color w:val="000000"/>
+        </w:rPr>
+        <w:t xml:space="preserve">sudo </w:t>
+      </w:r>
+      <w:r>
+        <w:rPr>
+          <w:color w:val="000000"/>
+        </w:rPr>
+        <w:t xml:space="preserve">tar -xvzf </w:t>
       </w:r>
       <w:r>
         <w:rPr>
           <w:rStyle w:val="EnlacedeInternet"/>
           <w:color w:val="000000"/>
         </w:rPr>
-        <w:t>tesseract-spa_3.04.00.orig.tar.gz</w:t>
+        <w:t>tesseract-ocr-3.02.eng.tar.gz</w:t>
       </w:r>
     </w:p>
     <w:p>
@@ -3648,22 +3630,23 @@
           <w:color w:val="000000"/>
           <w:u w:val="none"/>
         </w:rPr>
-        <w:t>#  sudo cp -R tesserct-ocr-spa/tessdata/* tessdata/</w:t>
-      </w:r>
-    </w:p>
-    <w:p>
-      <w:pPr>
-        <w:pStyle w:val="Normal"/>
-        <w:jc w:val="left"/>
-        <w:rPr>
-          <w:rFonts w:ascii="Liberation Serif" w:hAnsi="Liberation Serif"/>
+        <w:t xml:space="preserve">#   sudo cp -R </w:t>
+      </w:r>
+      <w:r>
+        <w:rPr>
+          <w:rStyle w:val="EnlacedeInternet"/>
           <w:color w:val="000000"/>
-        </w:rPr>
-      </w:pPr>
-      <w:r>
-        <w:rPr>
+          <w:u w:val="none"/>
+        </w:rPr>
+        <w:t>tesseract-ocr/tessdata</w:t>
+      </w:r>
+      <w:r>
+        <w:rPr>
+          <w:rStyle w:val="EnlacedeInternet"/>
           <w:color w:val="000000"/>
-        </w:rPr>
+          <w:u w:val="none"/>
+        </w:rPr>
+        <w:t>/* tessdata/</w:t>
       </w:r>
     </w:p>
     <w:p>
@@ -3679,7 +3662,51 @@
         <w:rPr>
           <w:color w:val="000000"/>
         </w:rPr>
+      </w:r>
+    </w:p>
+    <w:p>
+      <w:pPr>
+        <w:pStyle w:val="Normal"/>
+        <w:jc w:val="left"/>
+        <w:rPr/>
+      </w:pPr>
+      <w:r>
+        <w:rPr>
+          <w:color w:val="000000"/>
+        </w:rPr>
         <w:t>#   sudo cp -R tessdata/* /usr/local/share/tessdata</w:t>
+      </w:r>
+    </w:p>
+    <w:p>
+      <w:pPr>
+        <w:pStyle w:val="Normal"/>
+        <w:jc w:val="left"/>
+        <w:rPr>
+          <w:rFonts w:ascii="Liberation Serif" w:hAnsi="Liberation Serif"/>
+          <w:color w:val="000000"/>
+        </w:rPr>
+      </w:pPr>
+      <w:r>
+        <w:rPr/>
+      </w:r>
+    </w:p>
+    <w:p>
+      <w:pPr>
+        <w:pStyle w:val="Textopreformateado"/>
+        <w:jc w:val="left"/>
+        <w:rPr/>
+      </w:pPr>
+      <w:r>
+        <w:rPr>
+          <w:color w:val="000000"/>
+        </w:rPr>
+        <w:t xml:space="preserve">#   </w:t>
+      </w:r>
+      <w:r>
+        <w:rPr>
+          <w:color w:val="000000"/>
+        </w:rPr>
+        <w:t>export TESSDATA_PREFIX=/usr/local/share/tessdata</w:t>
       </w:r>
     </w:p>
     <w:p>

</xml_diff>